<commit_message>
added technische Realisierung description
</commit_message>
<xml_diff>
--- a/Dokumentation_Pendenz_Verwaltung_Phearum_Severin.docx
+++ b/Dokumentation_Pendenz_Verwaltung_Phearum_Severin.docx
@@ -361,33 +361,8 @@
                                     <w:color w:val="000000" w:themeColor="text1"/>
                                     <w:sz w:val="24"/>
                                   </w:rPr>
-                                  <w:t xml:space="preserve">Severin Baur, </w:t>
+                                  <w:t>Severin Baur, Phearum Svay</w:t>
                                 </w:r>
-                                <w:proofErr w:type="spellStart"/>
-                                <w:r>
-                                  <w:rPr>
-                                    <w:color w:val="000000" w:themeColor="text1"/>
-                                    <w:sz w:val="24"/>
-                                  </w:rPr>
-                                  <w:t>Phearum</w:t>
-                                </w:r>
-                                <w:proofErr w:type="spellEnd"/>
-                                <w:r>
-                                  <w:rPr>
-                                    <w:color w:val="000000" w:themeColor="text1"/>
-                                    <w:sz w:val="24"/>
-                                  </w:rPr>
-                                  <w:t xml:space="preserve"> </w:t>
-                                </w:r>
-                                <w:proofErr w:type="spellStart"/>
-                                <w:r>
-                                  <w:rPr>
-                                    <w:color w:val="000000" w:themeColor="text1"/>
-                                    <w:sz w:val="24"/>
-                                  </w:rPr>
-                                  <w:t>Svay</w:t>
-                                </w:r>
-                                <w:proofErr w:type="spellEnd"/>
                               </w:p>
                             </w:txbxContent>
                           </wps:txbx>
@@ -501,33 +476,8 @@
                               <w:color w:val="000000" w:themeColor="text1"/>
                               <w:sz w:val="24"/>
                             </w:rPr>
-                            <w:t xml:space="preserve">Severin Baur, </w:t>
+                            <w:t>Severin Baur, Phearum Svay</w:t>
                           </w:r>
-                          <w:proofErr w:type="spellStart"/>
-                          <w:r>
-                            <w:rPr>
-                              <w:color w:val="000000" w:themeColor="text1"/>
-                              <w:sz w:val="24"/>
-                            </w:rPr>
-                            <w:t>Phearum</w:t>
-                          </w:r>
-                          <w:proofErr w:type="spellEnd"/>
-                          <w:r>
-                            <w:rPr>
-                              <w:color w:val="000000" w:themeColor="text1"/>
-                              <w:sz w:val="24"/>
-                            </w:rPr>
-                            <w:t xml:space="preserve"> </w:t>
-                          </w:r>
-                          <w:proofErr w:type="spellStart"/>
-                          <w:r>
-                            <w:rPr>
-                              <w:color w:val="000000" w:themeColor="text1"/>
-                              <w:sz w:val="24"/>
-                            </w:rPr>
-                            <w:t>Svay</w:t>
-                          </w:r>
-                          <w:proofErr w:type="spellEnd"/>
                         </w:p>
                       </w:txbxContent>
                     </v:textbox>
@@ -1775,31 +1725,7 @@
         <w:t>Die Pendenzen-App hilft einem Benutzer seine Pendenzen zu verwalten. Pendenzen können in der App erstellt werden. Es müssen Daten/Informationen zur jeweiligen Pendenz, wie "Titel", "Beschreibung", "zu erledigen bis" und "Dringlichkeit" angegeben werden. Anschliessend kann die Pendenz gespeichert werden. Der Benutzer hat auf der Hauptseite eine Übersicht von allen Pendenzen. In der Übersicht ist der "Titel", "zu erledigen bis" und "Dringlichkeit" zu sehen.</w:t>
       </w:r>
       <w:r>
-        <w:t xml:space="preserve"> Die Dringlichkeit «Hoch» hat die Farbe </w:t>
-      </w:r>
-      <w:proofErr w:type="spellStart"/>
-      <w:r>
-        <w:t>rot</w:t>
-      </w:r>
-      <w:proofErr w:type="spellEnd"/>
-      <w:r>
-        <w:t xml:space="preserve">, «Normal» hat die Farbe </w:t>
-      </w:r>
-      <w:proofErr w:type="spellStart"/>
-      <w:r>
-        <w:t>gelb</w:t>
-      </w:r>
-      <w:proofErr w:type="spellEnd"/>
-      <w:r>
-        <w:t xml:space="preserve"> und «Niedrig» die Farbe </w:t>
-      </w:r>
-      <w:proofErr w:type="spellStart"/>
-      <w:r>
-        <w:t>grün</w:t>
-      </w:r>
-      <w:proofErr w:type="spellEnd"/>
-      <w:r>
-        <w:t xml:space="preserve">. </w:t>
+        <w:t xml:space="preserve"> Die Dringlichkeit «Hoch» hat die Farbe rot, «Normal» hat die Farbe gelb und «Niedrig» die Farbe grün. </w:t>
       </w:r>
       <w:r>
         <w:t>Da "zu erledigen bis" optional ist, wird diese Information nicht immer stehen.</w:t>
@@ -2351,14 +2277,12 @@
         </w:rPr>
         <w:t xml:space="preserve"> Wenn man in die Felder Titel oder Beschreibung Klickt, erscheint der Titel des Feld oberhalb des Feld, das Feld wechselt die Farbe in die gleiche Farbe wie der Speicher Button. Es wird rechts vom Feld angezeigt, wie viele Zeichen man eingegeben hat und wie viele man maximal eingeben kann. Wird kein Titel eingegeben, so erscheint eine </w:t>
       </w:r>
-      <w:proofErr w:type="spellStart"/>
       <w:r>
         <w:rPr>
           <w:bCs/>
         </w:rPr>
         <w:t>Feldermeldung</w:t>
       </w:r>
-      <w:proofErr w:type="spellEnd"/>
       <w:r>
         <w:rPr>
           <w:bCs/>
@@ -2369,21 +2293,7 @@
         <w:rPr>
           <w:bCs/>
         </w:rPr>
-        <w:t xml:space="preserve">Klickt man auf das Erledigungsdatum Feld so erscheint ein Date Picker, bei welchem man sein Datum eingeben kann, Daten aus der Vergangenheit können nicht gewählt werden. Die Dringlichkeit ist normalerweise auf Normal gesetzt, kann aber durch einen Picker auf Hoch oder </w:t>
-      </w:r>
-      <w:proofErr w:type="spellStart"/>
-      <w:r>
-        <w:rPr>
-          <w:bCs/>
-        </w:rPr>
-        <w:t>Niederig</w:t>
-      </w:r>
-      <w:proofErr w:type="spellEnd"/>
-      <w:r>
-        <w:rPr>
-          <w:bCs/>
-        </w:rPr>
-        <w:t xml:space="preserve"> gewechselt werden. Durch den Button in der rechten unteren Ecke kann man die Pendenz speichern. Danach kommt man wieder zurück zu der Pendenzen Ansicht, in welcher die erstellte Pendenz jetzt angezeigt wird. </w:t>
+        <w:t xml:space="preserve">Klickt man auf das Erledigungsdatum Feld so erscheint ein Date Picker, bei welchem man sein Datum eingeben kann, Daten aus der Vergangenheit können nicht gewählt werden. Die Dringlichkeit ist normalerweise auf Normal gesetzt, kann aber durch einen Picker auf Hoch oder Niederig gewechselt werden. Durch den Button in der rechten unteren Ecke kann man die Pendenz speichern. Danach kommt man wieder zurück zu der Pendenzen Ansicht, in welcher die erstellte Pendenz jetzt angezeigt wird. </w:t>
       </w:r>
       <w:r>
         <w:rPr>
@@ -2488,7 +2398,360 @@
     <w:p/>
     <w:p/>
     <w:p>
+      <w:pPr>
+        <w:rPr>
+          <w:b/>
+          <w:bCs/>
+        </w:rPr>
+      </w:pPr>
       <w:r>
+        <w:rPr>
+          <w:b/>
+          <w:bCs/>
+        </w:rPr>
+        <w:t>MainActivity</w:t>
+      </w:r>
+    </w:p>
+    <w:p>
+      <w:pPr>
+        <w:rPr>
+          <w:lang w:val="de-DE"/>
+        </w:rPr>
+      </w:pPr>
+      <w:r>
+        <w:rPr>
+          <w:lang w:val="en-GB"/>
+        </w:rPr>
+        <w:t>Die Klasse MainActivity managed die Ac</w:t>
+      </w:r>
+      <w:r>
+        <w:rPr>
+          <w:lang w:val="en-GB"/>
+        </w:rPr>
+        <w:t xml:space="preserve">tivity activity_main. </w:t>
+      </w:r>
+      <w:r>
+        <w:rPr>
+          <w:lang w:val="de-DE"/>
+        </w:rPr>
+        <w:t>Sie handelt die Benut</w:t>
+      </w:r>
+      <w:r>
+        <w:rPr>
+          <w:lang w:val="de-DE"/>
+        </w:rPr>
+        <w:t>zereingaben daraus folgt zum Beispiel das Wechseln der Seite.</w:t>
+      </w:r>
+    </w:p>
+    <w:p>
+      <w:pPr>
+        <w:rPr>
+          <w:b/>
+          <w:bCs/>
+          <w:lang w:val="de-DE"/>
+        </w:rPr>
+      </w:pPr>
+      <w:r>
+        <w:rPr>
+          <w:b/>
+          <w:bCs/>
+          <w:lang w:val="de-DE"/>
+        </w:rPr>
+        <w:t>CreateActivity</w:t>
+      </w:r>
+    </w:p>
+    <w:p>
+      <w:pPr>
+        <w:rPr>
+          <w:lang w:val="de-DE"/>
+        </w:rPr>
+      </w:pPr>
+      <w:r>
+        <w:rPr>
+          <w:lang w:val="en-GB"/>
+        </w:rPr>
+        <w:t xml:space="preserve">Die Klasse </w:t>
+      </w:r>
+      <w:r>
+        <w:rPr>
+          <w:lang w:val="en-GB"/>
+        </w:rPr>
+        <w:t>Create</w:t>
+      </w:r>
+      <w:r>
+        <w:rPr>
+          <w:lang w:val="en-GB"/>
+        </w:rPr>
+        <w:t>Activity managed die Ac</w:t>
+      </w:r>
+      <w:r>
+        <w:rPr>
+          <w:lang w:val="en-GB"/>
+        </w:rPr>
+        <w:t>tivity activity_create</w:t>
+      </w:r>
+      <w:r>
+        <w:rPr>
+          <w:lang w:val="en-GB"/>
+        </w:rPr>
+        <w:t xml:space="preserve">. </w:t>
+      </w:r>
+      <w:r>
+        <w:rPr>
+          <w:lang w:val="de-DE"/>
+        </w:rPr>
+        <w:t>Sie händelt die B</w:t>
+      </w:r>
+      <w:r>
+        <w:rPr>
+          <w:lang w:val="de-DE"/>
+        </w:rPr>
+        <w:t>enutzereingaben der Activity und Validiert diese.</w:t>
+      </w:r>
+    </w:p>
+    <w:p>
+      <w:pPr>
+        <w:rPr>
+          <w:b/>
+          <w:bCs/>
+          <w:lang w:val="de-DE"/>
+        </w:rPr>
+      </w:pPr>
+      <w:r>
+        <w:rPr>
+          <w:b/>
+          <w:bCs/>
+          <w:lang w:val="de-DE"/>
+        </w:rPr>
+        <w:t>AppDatabase</w:t>
+      </w:r>
+    </w:p>
+    <w:p>
+      <w:pPr>
+        <w:rPr>
+          <w:lang w:val="de-DE"/>
+        </w:rPr>
+      </w:pPr>
+      <w:r>
+        <w:rPr>
+          <w:lang w:val="de-DE"/>
+        </w:rPr>
+        <w:t>Die Klasse AppDatabase beschreibt d</w:t>
+      </w:r>
+      <w:r>
+        <w:rPr>
+          <w:lang w:val="de-DE"/>
+        </w:rPr>
+        <w:t xml:space="preserve">ie Datenbank. </w:t>
+      </w:r>
+    </w:p>
+    <w:p>
+      <w:pPr>
+        <w:rPr>
+          <w:b/>
+          <w:bCs/>
+          <w:lang w:val="de-DE"/>
+        </w:rPr>
+      </w:pPr>
+      <w:r>
+        <w:rPr>
+          <w:b/>
+          <w:bCs/>
+          <w:lang w:val="de-DE"/>
+        </w:rPr>
+        <w:t>Converters</w:t>
+      </w:r>
+    </w:p>
+    <w:p>
+      <w:pPr>
+        <w:rPr>
+          <w:lang w:val="de-DE"/>
+        </w:rPr>
+      </w:pPr>
+      <w:r>
+        <w:rPr>
+          <w:lang w:val="de-DE"/>
+        </w:rPr>
+        <w:t xml:space="preserve">Die Klasse </w:t>
+      </w:r>
+      <w:r>
+        <w:rPr>
+          <w:lang w:val="de-DE"/>
+        </w:rPr>
+        <w:t>Converters ist dafür zuständig das Datum in einen String und umgekehrt zu Konvertieren. Dies ist nötig, da es in SQLite keinen Datentyp für Daten gibt.</w:t>
+      </w:r>
+    </w:p>
+    <w:p>
+      <w:pPr>
+        <w:rPr>
+          <w:b/>
+          <w:bCs/>
+          <w:lang w:val="de-DE"/>
+        </w:rPr>
+      </w:pPr>
+      <w:r>
+        <w:rPr>
+          <w:b/>
+          <w:bCs/>
+          <w:lang w:val="de-DE"/>
+        </w:rPr>
+        <w:t>PendencyDao</w:t>
+      </w:r>
+    </w:p>
+    <w:p>
+      <w:pPr>
+        <w:rPr>
+          <w:lang w:val="de-DE"/>
+        </w:rPr>
+      </w:pPr>
+      <w:r>
+        <w:rPr>
+          <w:lang w:val="de-DE"/>
+        </w:rPr>
+        <w:t xml:space="preserve">Durch das Interface PendencyDao kann </w:t>
+      </w:r>
+      <w:r>
+        <w:rPr>
+          <w:lang w:val="de-DE"/>
+        </w:rPr>
+        <w:t>auf die Datenbank zugegriffen werden. Durch Pendency Dao werden Pendenzen  in der DB abgespeichert und ausgelesen.</w:t>
+      </w:r>
+    </w:p>
+    <w:p>
+      <w:pPr>
+        <w:rPr>
+          <w:b/>
+          <w:bCs/>
+          <w:lang w:val="de-DE"/>
+        </w:rPr>
+      </w:pPr>
+      <w:r>
+        <w:rPr>
+          <w:b/>
+          <w:bCs/>
+          <w:lang w:val="de-DE"/>
+        </w:rPr>
+        <w:t>Pendency</w:t>
+      </w:r>
+    </w:p>
+    <w:p>
+      <w:pPr>
+        <w:rPr>
+          <w:lang w:val="de-DE"/>
+        </w:rPr>
+      </w:pPr>
+      <w:r>
+        <w:rPr>
+          <w:lang w:val="de-DE"/>
+        </w:rPr>
+        <w:t>Die Klasse</w:t>
+      </w:r>
+      <w:r>
+        <w:rPr>
+          <w:lang w:val="de-DE"/>
+        </w:rPr>
+        <w:t xml:space="preserve"> Pendency beschreibt die Entität Pendency. </w:t>
+      </w:r>
+    </w:p>
+    <w:p>
+      <w:pPr>
+        <w:rPr>
+          <w:b/>
+          <w:bCs/>
+          <w:lang w:val="de-DE"/>
+        </w:rPr>
+      </w:pPr>
+      <w:r>
+        <w:rPr>
+          <w:b/>
+          <w:bCs/>
+          <w:lang w:val="de-DE"/>
+        </w:rPr>
+        <w:t>PendencyViewHolder</w:t>
+      </w:r>
+    </w:p>
+    <w:p>
+      <w:pPr>
+        <w:rPr>
+          <w:lang w:val="de-DE"/>
+        </w:rPr>
+      </w:pPr>
+      <w:r>
+        <w:rPr>
+          <w:lang w:val="de-DE"/>
+        </w:rPr>
+        <w:t xml:space="preserve">Durch die Klasse PendencyViewHolder kann auf die Carts zugegrifffen werden. </w:t>
+      </w:r>
+    </w:p>
+    <w:p>
+      <w:pPr>
+        <w:rPr>
+          <w:b/>
+          <w:bCs/>
+          <w:lang w:val="de-DE"/>
+        </w:rPr>
+      </w:pPr>
+    </w:p>
+    <w:p>
+      <w:pPr>
+        <w:rPr>
+          <w:b/>
+          <w:bCs/>
+          <w:lang w:val="de-DE"/>
+        </w:rPr>
+      </w:pPr>
+    </w:p>
+    <w:p>
+      <w:pPr>
+        <w:rPr>
+          <w:b/>
+          <w:bCs/>
+          <w:lang w:val="de-DE"/>
+        </w:rPr>
+      </w:pPr>
+      <w:r>
+        <w:rPr>
+          <w:b/>
+          <w:bCs/>
+          <w:lang w:val="de-DE"/>
+        </w:rPr>
+        <w:t>PendencyAdapter</w:t>
+      </w:r>
+    </w:p>
+    <w:p>
+      <w:pPr>
+        <w:rPr>
+          <w:lang w:val="de-DE"/>
+        </w:rPr>
+      </w:pPr>
+      <w:r>
+        <w:rPr>
+          <w:lang w:val="de-DE"/>
+        </w:rPr>
+        <w:t xml:space="preserve">Der PendencyAdapter erstellt die Carts. </w:t>
+      </w:r>
+    </w:p>
+    <w:p>
+      <w:pPr>
+        <w:rPr>
+          <w:lang w:val="de-DE"/>
+        </w:rPr>
+      </w:pPr>
+    </w:p>
+    <w:p>
+      <w:pPr>
+        <w:rPr>
+          <w:b/>
+          <w:bCs/>
+          <w:lang w:val="de-DE"/>
+        </w:rPr>
+      </w:pPr>
+      <w:r>
+        <w:rPr>
+          <w:b/>
+          <w:bCs/>
+          <w:lang w:val="de-DE"/>
+        </w:rPr>
         <w:br w:type="page"/>
       </w:r>
     </w:p>
@@ -2497,13 +2760,11 @@
         <w:pStyle w:val="berschrift1"/>
       </w:pPr>
       <w:bookmarkStart w:id="4" w:name="_Toc72402077"/>
-      <w:proofErr w:type="spellStart"/>
       <w:r>
         <w:lastRenderedPageBreak/>
         <w:t>Testing</w:t>
       </w:r>
       <w:bookmarkEnd w:id="4"/>
-      <w:proofErr w:type="spellEnd"/>
     </w:p>
     <w:p>
       <w:pPr>
@@ -3813,21 +4074,7 @@
               <w:rPr>
                 <w:rFonts w:eastAsia="Calibri" w:cs="Times New Roman"/>
               </w:rPr>
-              <w:t xml:space="preserve">Es wird auf das Beschreibungsfeld geklickt und der Text «Beschreibung </w:t>
-            </w:r>
-            <w:proofErr w:type="spellStart"/>
-            <w:r>
-              <w:rPr>
-                <w:rFonts w:eastAsia="Calibri" w:cs="Times New Roman"/>
-              </w:rPr>
-              <w:t>abc</w:t>
-            </w:r>
-            <w:proofErr w:type="spellEnd"/>
-            <w:r>
-              <w:rPr>
-                <w:rFonts w:eastAsia="Calibri" w:cs="Times New Roman"/>
-              </w:rPr>
-              <w:t>» eingeben</w:t>
+              <w:t>Es wird auf das Beschreibungsfeld geklickt und der Text «Beschreibung abc» eingeben</w:t>
             </w:r>
           </w:p>
         </w:tc>
@@ -3881,21 +4128,7 @@
               <w:rPr>
                 <w:rFonts w:eastAsia="Calibri" w:cs="Times New Roman"/>
               </w:rPr>
-              <w:t xml:space="preserve">eld der Text «Beschreibung  </w:t>
-            </w:r>
-            <w:proofErr w:type="spellStart"/>
-            <w:r>
-              <w:rPr>
-                <w:rFonts w:eastAsia="Calibri" w:cs="Times New Roman"/>
-              </w:rPr>
-              <w:t>abc</w:t>
-            </w:r>
-            <w:proofErr w:type="spellEnd"/>
-            <w:r>
-              <w:rPr>
-                <w:rFonts w:eastAsia="Calibri" w:cs="Times New Roman"/>
-              </w:rPr>
-              <w:t>»</w:t>
+              <w:t>eld der Text «Beschreibung  abc»</w:t>
             </w:r>
             <w:r>
               <w:rPr>
@@ -7191,19 +7424,9 @@
             <w:r>
               <w:t xml:space="preserve">Getestet von: </w:t>
             </w:r>
-            <w:proofErr w:type="spellStart"/>
-            <w:r>
-              <w:t>Phearum</w:t>
-            </w:r>
-            <w:proofErr w:type="spellEnd"/>
-            <w:r>
-              <w:t xml:space="preserve"> </w:t>
-            </w:r>
-            <w:proofErr w:type="spellStart"/>
-            <w:r>
-              <w:t>Svay</w:t>
-            </w:r>
-            <w:proofErr w:type="spellEnd"/>
+            <w:r>
+              <w:t>Phearum Svay</w:t>
+            </w:r>
           </w:p>
         </w:tc>
       </w:tr>

</xml_diff>